<commit_message>
thêm bác sĩ, report, form danh mục thuốc
</commit_message>
<xml_diff>
--- a/QlyPhongKham/GUI/bin/Debug/reportDichVu.docx
+++ b/QlyPhongKham/GUI/bin/Debug/reportDichVu.docx
@@ -21,7 +21,27 @@
           <w:szCs w:val="32"/>
           <w:lang w:val="en-US"/>
         </w:rPr>
-        <w:t>PHIẾU DỊCH VỤ</w:t>
+        <w:t>PHIẾU</w:t>
+      </w:r>
+      <w:r>
+        <w:rPr>
+          <w:rFonts w:asciiTheme="majorHAnsi" w:hAnsiTheme="majorHAnsi" w:cstheme="majorHAnsi"/>
+          <w:b/>
+          <w:sz w:val="32"/>
+          <w:szCs w:val="32"/>
+          <w:lang w:val="en-US"/>
+        </w:rPr>
+        <w:t xml:space="preserve"> CHỈ ĐỊNH</w:t>
+      </w:r>
+      <w:r>
+        <w:rPr>
+          <w:rFonts w:asciiTheme="majorHAnsi" w:hAnsiTheme="majorHAnsi" w:cstheme="majorHAnsi"/>
+          <w:b/>
+          <w:sz w:val="32"/>
+          <w:szCs w:val="32"/>
+          <w:lang w:val="en-US"/>
+        </w:rPr>
+        <w:t xml:space="preserve"> DỊCH VỤ</w:t>
       </w:r>
     </w:p>
     <w:p>
@@ -408,7 +428,7 @@
     <w:p>
       <w:pPr>
         <w:tabs>
-          <w:tab w:val="left" w:pos="4536"/>
+          <w:tab w:val="left" w:pos="3969"/>
         </w:tabs>
         <w:rPr>
           <w:rFonts w:asciiTheme="majorHAnsi" w:hAnsiTheme="majorHAnsi" w:cstheme="majorHAnsi"/>
@@ -468,6 +488,8 @@
         </w:rPr>
         <w:tab/>
       </w:r>
+      <w:bookmarkStart w:id="0" w:name="_GoBack"/>
+      <w:bookmarkEnd w:id="0"/>
     </w:p>
     <w:p>
       <w:pPr>
@@ -538,7 +560,7 @@
     <w:p>
       <w:pPr>
         <w:tabs>
-          <w:tab w:val="left" w:pos="4536"/>
+          <w:tab w:val="left" w:pos="3969"/>
           <w:tab w:val="right" w:pos="8222"/>
         </w:tabs>
         <w:rPr>
@@ -950,8 +972,6 @@
         <w:tab/>
         <w:t xml:space="preserve">     </w:t>
       </w:r>
-      <w:bookmarkStart w:id="0" w:name="_GoBack"/>
-      <w:bookmarkEnd w:id="0"/>
       <w:r>
         <w:rPr>
           <w:rFonts w:asciiTheme="majorHAnsi" w:hAnsiTheme="majorHAnsi" w:cstheme="majorHAnsi"/>
@@ -1761,7 +1781,7 @@
 </file>
 
 <file path=customXml/itemProps2.xml><?xml version="1.0" encoding="utf-8"?>
-<ds:datastoreItem xmlns:ds="http://schemas.openxmlformats.org/officeDocument/2006/customXml" ds:itemID="{F17E8830-EE9D-4036-A2A8-7FD7CAF135A4}">
+<ds:datastoreItem xmlns:ds="http://schemas.openxmlformats.org/officeDocument/2006/customXml" ds:itemID="{6AAFA4A4-A2B2-44C6-9F90-DCAEE3A96D33}">
   <ds:schemaRefs>
     <ds:schemaRef ds:uri="http://schemas.openxmlformats.org/officeDocument/2006/bibliography"/>
   </ds:schemaRefs>

</xml_diff>